<commit_message>
Creating Answers for Exercises 7-9
</commit_message>
<xml_diff>
--- a/resources/pi2go_sim/AnswersWS9-Pi2GoSimulator.docx
+++ b/resources/pi2go_sim/AnswersWS9-Pi2GoSimulator.docx
@@ -40,10 +40,8 @@
           <w:sz w:val="40"/>
           <w:szCs w:val="40"/>
         </w:rPr>
-        <w:t>9</w:t>
-      </w:r>
-      <w:bookmarkStart w:id="0" w:name="_GoBack"/>
-      <w:bookmarkEnd w:id="0"/>
+        <w:t>9 and Ex9</w:t>
+      </w:r>
       <w:r>
         <w:rPr>
           <w:rFonts w:ascii="Calibri" w:eastAsia="Calibri" w:hAnsi="Calibri" w:cs="Calibri"/>
@@ -59,6 +57,31 @@
       <w:pPr>
         <w:rPr>
           <w:rFonts w:ascii="Calibri" w:eastAsia="Calibri" w:hAnsi="Calibri" w:cs="Calibri"/>
+        </w:rPr>
+      </w:pPr>
+    </w:p>
+    <w:p>
+      <w:pPr>
+        <w:rPr>
+          <w:rFonts w:ascii="Calibri" w:eastAsia="Calibri" w:hAnsi="Calibri" w:cs="Calibri"/>
+          <w:b/>
+          <w:u w:val="single"/>
+        </w:rPr>
+      </w:pPr>
+      <w:r>
+        <w:rPr>
+          <w:rFonts w:ascii="Calibri" w:eastAsia="Calibri" w:hAnsi="Calibri" w:cs="Calibri"/>
+          <w:b/>
+          <w:u w:val="single"/>
+        </w:rPr>
+        <w:t>WS9</w:t>
+      </w:r>
+    </w:p>
+    <w:p>
+      <w:pPr>
+        <w:rPr>
+          <w:rFonts w:ascii="Calibri" w:eastAsia="Calibri" w:hAnsi="Calibri" w:cs="Calibri"/>
+          <w:b/>
         </w:rPr>
       </w:pPr>
     </w:p>
@@ -819,21 +842,15 @@
     <w:p>
       <w:pPr>
         <w:rPr>
-          <w:rFonts w:ascii="Calibri" w:eastAsia="Calibri" w:hAnsi="Calibri" w:cs="Calibri"/>
-        </w:rPr>
-      </w:pPr>
-    </w:p>
-    <w:p>
-      <w:pPr>
-        <w:rPr>
-          <w:rFonts w:ascii="Courier" w:eastAsia="Courier" w:hAnsi="Courier" w:cs="Courier"/>
-        </w:rPr>
-      </w:pPr>
-      <w:r>
-        <w:rPr>
-          <w:rFonts w:ascii="Calibri" w:eastAsia="Calibri" w:hAnsi="Calibri" w:cs="Calibri"/>
-          <w:b/>
-        </w:rPr>
+          <w:rFonts w:ascii="Courier" w:eastAsia="Courier" w:hAnsi="Courier" w:cs="Courier"/>
+        </w:rPr>
+      </w:pPr>
+      <w:r>
+        <w:rPr>
+          <w:rFonts w:ascii="Calibri" w:eastAsia="Calibri" w:hAnsi="Calibri" w:cs="Calibri"/>
+          <w:b/>
+        </w:rPr>
+        <w:lastRenderedPageBreak/>
         <w:t xml:space="preserve">Sample Answer 4:  </w:t>
       </w:r>
       <w:r>
@@ -864,13 +881,6 @@
         </w:rPr>
         <w:t>Program:</w:t>
       </w:r>
-    </w:p>
-    <w:p>
-      <w:pPr>
-        <w:rPr>
-          <w:rFonts w:ascii="Calibri" w:eastAsia="Calibri" w:hAnsi="Calibri" w:cs="Calibri"/>
-        </w:rPr>
-      </w:pPr>
     </w:p>
     <w:p>
       <w:pPr>
@@ -1173,12 +1183,1758 @@
           <w:rFonts w:ascii="Calibri" w:eastAsia="Calibri" w:hAnsi="Calibri" w:cs="Calibri"/>
         </w:rPr>
       </w:pPr>
+    </w:p>
+    <w:p>
+      <w:pPr>
+        <w:jc w:val="both"/>
+        <w:rPr>
+          <w:rFonts w:ascii="Calibri" w:eastAsia="Calibri" w:hAnsi="Calibri" w:cs="Calibri"/>
+          <w:b/>
+          <w:bCs/>
+          <w:u w:val="single"/>
+        </w:rPr>
+      </w:pPr>
+      <w:r>
+        <w:rPr>
+          <w:rFonts w:ascii="Calibri" w:eastAsia="Calibri" w:hAnsi="Calibri" w:cs="Calibri"/>
+          <w:b/>
+          <w:bCs/>
+          <w:u w:val="single"/>
+        </w:rPr>
+        <w:t>Ex9</w:t>
+      </w:r>
+    </w:p>
+    <w:p>
+      <w:pPr>
+        <w:jc w:val="both"/>
+        <w:rPr>
+          <w:rFonts w:ascii="Calibri" w:eastAsia="Calibri" w:hAnsi="Calibri" w:cs="Calibri"/>
+        </w:rPr>
+      </w:pPr>
+    </w:p>
+    <w:p>
+      <w:pPr>
+        <w:jc w:val="both"/>
+        <w:rPr>
+          <w:rFonts w:ascii="Calibri" w:eastAsia="Calibri" w:hAnsi="Calibri" w:cs="Calibri"/>
+          <w:b/>
+          <w:bCs/>
+        </w:rPr>
+      </w:pPr>
+      <w:r>
+        <w:rPr>
+          <w:rFonts w:ascii="Calibri" w:eastAsia="Calibri" w:hAnsi="Calibri" w:cs="Calibri"/>
+          <w:b/>
+          <w:bCs/>
+        </w:rPr>
+        <w:t>Sample Answer Exercise 1:</w:t>
+      </w:r>
+    </w:p>
+    <w:p>
+      <w:pPr>
+        <w:jc w:val="both"/>
+        <w:rPr>
+          <w:rFonts w:ascii="Calibri" w:eastAsia="Calibri" w:hAnsi="Calibri" w:cs="Calibri"/>
+          <w:b/>
+          <w:bCs/>
+        </w:rPr>
+      </w:pPr>
+    </w:p>
+    <w:p>
+      <w:pPr>
+        <w:jc w:val="both"/>
+        <w:rPr>
+          <w:rFonts w:ascii="Calibri" w:eastAsia="Calibri" w:hAnsi="Calibri" w:cs="Calibri"/>
+          <w:b/>
+          <w:bCs/>
+        </w:rPr>
+      </w:pPr>
+      <w:r>
+        <w:rPr>
+          <w:rFonts w:ascii="Calibri" w:eastAsia="Calibri" w:hAnsi="Calibri" w:cs="Calibri"/>
+          <w:b/>
+          <w:bCs/>
+        </w:rPr>
+        <w:t>Program:</w:t>
+      </w:r>
+    </w:p>
+    <w:p>
+      <w:pPr>
+        <w:jc w:val="both"/>
+        <w:rPr>
+          <w:rFonts w:ascii="Calibri" w:eastAsia="Calibri" w:hAnsi="Calibri" w:cs="Calibri"/>
+          <w:b/>
+          <w:bCs/>
+        </w:rPr>
+      </w:pPr>
+    </w:p>
+    <w:p>
+      <w:pPr>
+        <w:pBdr>
+          <w:top w:val="single" w:sz="4" w:space="1" w:color="auto"/>
+          <w:left w:val="single" w:sz="4" w:space="4" w:color="auto"/>
+          <w:bottom w:val="single" w:sz="4" w:space="1" w:color="auto"/>
+          <w:right w:val="single" w:sz="4" w:space="4" w:color="auto"/>
+        </w:pBdr>
+        <w:jc w:val="both"/>
+        <w:rPr>
+          <w:rFonts w:ascii="Courier" w:eastAsia="Calibri" w:hAnsi="Courier" w:cs="Calibri"/>
+        </w:rPr>
+      </w:pPr>
+      <w:r>
+        <w:rPr>
+          <w:rFonts w:ascii="Courier" w:eastAsia="Calibri" w:hAnsi="Courier" w:cs="Calibri"/>
+        </w:rPr>
+        <w:t xml:space="preserve">import </w:t>
+      </w:r>
+      <w:proofErr w:type="spellStart"/>
+      <w:proofErr w:type="gramStart"/>
+      <w:r>
+        <w:rPr>
+          <w:rFonts w:ascii="Courier" w:eastAsia="Calibri" w:hAnsi="Courier" w:cs="Calibri"/>
+        </w:rPr>
+        <w:t>simclient.simrobot</w:t>
+      </w:r>
+      <w:proofErr w:type="spellEnd"/>
+      <w:proofErr w:type="gramEnd"/>
+      <w:r>
+        <w:rPr>
+          <w:rFonts w:ascii="Courier" w:eastAsia="Calibri" w:hAnsi="Courier" w:cs="Calibri"/>
+        </w:rPr>
+        <w:t xml:space="preserve"> as pi2go</w:t>
+      </w:r>
+    </w:p>
+    <w:p>
+      <w:pPr>
+        <w:pBdr>
+          <w:top w:val="single" w:sz="4" w:space="1" w:color="auto"/>
+          <w:left w:val="single" w:sz="4" w:space="4" w:color="auto"/>
+          <w:bottom w:val="single" w:sz="4" w:space="1" w:color="auto"/>
+          <w:right w:val="single" w:sz="4" w:space="4" w:color="auto"/>
+        </w:pBdr>
+        <w:jc w:val="both"/>
+        <w:rPr>
+          <w:rFonts w:ascii="Courier" w:eastAsia="Calibri" w:hAnsi="Courier" w:cs="Calibri"/>
+        </w:rPr>
+      </w:pPr>
+      <w:r>
+        <w:rPr>
+          <w:rFonts w:ascii="Courier" w:eastAsia="Calibri" w:hAnsi="Courier" w:cs="Calibri"/>
+        </w:rPr>
+        <w:t>pi2go.init()</w:t>
+      </w:r>
+    </w:p>
+    <w:p>
+      <w:pPr>
+        <w:pBdr>
+          <w:top w:val="single" w:sz="4" w:space="1" w:color="auto"/>
+          <w:left w:val="single" w:sz="4" w:space="4" w:color="auto"/>
+          <w:bottom w:val="single" w:sz="4" w:space="1" w:color="auto"/>
+          <w:right w:val="single" w:sz="4" w:space="4" w:color="auto"/>
+        </w:pBdr>
+        <w:jc w:val="both"/>
+        <w:rPr>
+          <w:rFonts w:ascii="Courier" w:eastAsia="Calibri" w:hAnsi="Courier" w:cs="Calibri"/>
+        </w:rPr>
+      </w:pPr>
+    </w:p>
+    <w:p>
+      <w:pPr>
+        <w:pBdr>
+          <w:top w:val="single" w:sz="4" w:space="1" w:color="auto"/>
+          <w:left w:val="single" w:sz="4" w:space="4" w:color="auto"/>
+          <w:bottom w:val="single" w:sz="4" w:space="1" w:color="auto"/>
+          <w:right w:val="single" w:sz="4" w:space="4" w:color="auto"/>
+        </w:pBdr>
+        <w:jc w:val="both"/>
+        <w:rPr>
+          <w:rFonts w:ascii="Courier" w:eastAsia="Calibri" w:hAnsi="Courier" w:cs="Calibri"/>
+        </w:rPr>
+      </w:pPr>
+      <w:r>
+        <w:rPr>
+          <w:rFonts w:ascii="Courier" w:eastAsia="Calibri" w:hAnsi="Courier" w:cs="Calibri"/>
+        </w:rPr>
+        <w:t>if (pi2go.irCentre()):</w:t>
+      </w:r>
+    </w:p>
+    <w:p>
+      <w:pPr>
+        <w:pBdr>
+          <w:top w:val="single" w:sz="4" w:space="1" w:color="auto"/>
+          <w:left w:val="single" w:sz="4" w:space="4" w:color="auto"/>
+          <w:bottom w:val="single" w:sz="4" w:space="1" w:color="auto"/>
+          <w:right w:val="single" w:sz="4" w:space="4" w:color="auto"/>
+        </w:pBdr>
+        <w:jc w:val="both"/>
+        <w:rPr>
+          <w:rFonts w:ascii="Courier" w:eastAsia="Calibri" w:hAnsi="Courier" w:cs="Calibri"/>
+        </w:rPr>
+      </w:pPr>
+      <w:r>
+        <w:rPr>
+          <w:rFonts w:ascii="Courier" w:eastAsia="Calibri" w:hAnsi="Courier" w:cs="Calibri"/>
+        </w:rPr>
+        <w:t xml:space="preserve">    pi2go.setLED(0, 1000, 1000, 1000)</w:t>
+      </w:r>
+    </w:p>
+    <w:p>
+      <w:pPr>
+        <w:pBdr>
+          <w:top w:val="single" w:sz="4" w:space="1" w:color="auto"/>
+          <w:left w:val="single" w:sz="4" w:space="4" w:color="auto"/>
+          <w:bottom w:val="single" w:sz="4" w:space="1" w:color="auto"/>
+          <w:right w:val="single" w:sz="4" w:space="4" w:color="auto"/>
+        </w:pBdr>
+        <w:jc w:val="both"/>
+        <w:rPr>
+          <w:rFonts w:ascii="Courier" w:eastAsia="Calibri" w:hAnsi="Courier" w:cs="Calibri"/>
+        </w:rPr>
+      </w:pPr>
+    </w:p>
+    <w:p>
+      <w:pPr>
+        <w:pBdr>
+          <w:top w:val="single" w:sz="4" w:space="1" w:color="auto"/>
+          <w:left w:val="single" w:sz="4" w:space="4" w:color="auto"/>
+          <w:bottom w:val="single" w:sz="4" w:space="1" w:color="auto"/>
+          <w:right w:val="single" w:sz="4" w:space="4" w:color="auto"/>
+        </w:pBdr>
+        <w:jc w:val="both"/>
+        <w:rPr>
+          <w:rFonts w:ascii="Courier" w:eastAsia="Calibri" w:hAnsi="Courier" w:cs="Calibri"/>
+        </w:rPr>
+      </w:pPr>
+      <w:r>
+        <w:rPr>
+          <w:rFonts w:ascii="Courier" w:eastAsia="Calibri" w:hAnsi="Courier" w:cs="Calibri"/>
+        </w:rPr>
+        <w:t>if (pi2go.irLeft()):</w:t>
+      </w:r>
+    </w:p>
+    <w:p>
+      <w:pPr>
+        <w:pBdr>
+          <w:top w:val="single" w:sz="4" w:space="1" w:color="auto"/>
+          <w:left w:val="single" w:sz="4" w:space="4" w:color="auto"/>
+          <w:bottom w:val="single" w:sz="4" w:space="1" w:color="auto"/>
+          <w:right w:val="single" w:sz="4" w:space="4" w:color="auto"/>
+        </w:pBdr>
+        <w:jc w:val="both"/>
+        <w:rPr>
+          <w:rFonts w:ascii="Courier" w:eastAsia="Calibri" w:hAnsi="Courier" w:cs="Calibri"/>
+        </w:rPr>
+      </w:pPr>
+      <w:r>
+        <w:rPr>
+          <w:rFonts w:ascii="Courier" w:eastAsia="Calibri" w:hAnsi="Courier" w:cs="Calibri"/>
+        </w:rPr>
+        <w:t xml:space="preserve">    pi2go.setLED(3, 1000, 1000, 1000)</w:t>
+      </w:r>
+    </w:p>
+    <w:p>
+      <w:pPr>
+        <w:pBdr>
+          <w:top w:val="single" w:sz="4" w:space="1" w:color="auto"/>
+          <w:left w:val="single" w:sz="4" w:space="4" w:color="auto"/>
+          <w:bottom w:val="single" w:sz="4" w:space="1" w:color="auto"/>
+          <w:right w:val="single" w:sz="4" w:space="4" w:color="auto"/>
+        </w:pBdr>
+        <w:jc w:val="both"/>
+        <w:rPr>
+          <w:rFonts w:ascii="Courier" w:eastAsia="Calibri" w:hAnsi="Courier" w:cs="Calibri"/>
+        </w:rPr>
+      </w:pPr>
+    </w:p>
+    <w:p>
+      <w:pPr>
+        <w:pBdr>
+          <w:top w:val="single" w:sz="4" w:space="1" w:color="auto"/>
+          <w:left w:val="single" w:sz="4" w:space="4" w:color="auto"/>
+          <w:bottom w:val="single" w:sz="4" w:space="1" w:color="auto"/>
+          <w:right w:val="single" w:sz="4" w:space="4" w:color="auto"/>
+        </w:pBdr>
+        <w:jc w:val="both"/>
+        <w:rPr>
+          <w:rFonts w:ascii="Courier" w:eastAsia="Calibri" w:hAnsi="Courier" w:cs="Calibri"/>
+        </w:rPr>
+      </w:pPr>
+      <w:r>
+        <w:rPr>
+          <w:rFonts w:ascii="Courier" w:eastAsia="Calibri" w:hAnsi="Courier" w:cs="Calibri"/>
+        </w:rPr>
+        <w:t>if (pi2go.irRight()):</w:t>
+      </w:r>
+    </w:p>
+    <w:p>
+      <w:pPr>
+        <w:pBdr>
+          <w:top w:val="single" w:sz="4" w:space="1" w:color="auto"/>
+          <w:left w:val="single" w:sz="4" w:space="4" w:color="auto"/>
+          <w:bottom w:val="single" w:sz="4" w:space="1" w:color="auto"/>
+          <w:right w:val="single" w:sz="4" w:space="4" w:color="auto"/>
+        </w:pBdr>
+        <w:jc w:val="both"/>
+        <w:rPr>
+          <w:rFonts w:ascii="Courier" w:eastAsia="Calibri" w:hAnsi="Courier" w:cs="Calibri"/>
+        </w:rPr>
+      </w:pPr>
+      <w:r>
+        <w:rPr>
+          <w:rFonts w:ascii="Courier" w:eastAsia="Calibri" w:hAnsi="Courier" w:cs="Calibri"/>
+        </w:rPr>
+        <w:t xml:space="preserve">    pi2go.setLED(1, 1000, 1000, 1000)</w:t>
+      </w:r>
+    </w:p>
+    <w:p>
+      <w:pPr>
+        <w:jc w:val="both"/>
+        <w:rPr>
+          <w:rFonts w:ascii="Calibri" w:eastAsia="Calibri" w:hAnsi="Calibri" w:cs="Calibri"/>
+        </w:rPr>
+      </w:pPr>
+    </w:p>
+    <w:p>
+      <w:pPr>
+        <w:jc w:val="both"/>
+        <w:rPr>
+          <w:rFonts w:ascii="Calibri" w:eastAsia="Calibri" w:hAnsi="Calibri" w:cs="Calibri"/>
+          <w:b/>
+          <w:bCs/>
+        </w:rPr>
+      </w:pPr>
+      <w:r>
+        <w:rPr>
+          <w:rFonts w:ascii="Calibri" w:eastAsia="Calibri" w:hAnsi="Calibri" w:cs="Calibri"/>
+          <w:b/>
+          <w:bCs/>
+        </w:rPr>
+        <w:t>Sample Answer Exercise 2:</w:t>
+      </w:r>
+    </w:p>
+    <w:p>
+      <w:pPr>
+        <w:jc w:val="both"/>
+        <w:rPr>
+          <w:rFonts w:ascii="Calibri" w:eastAsia="Calibri" w:hAnsi="Calibri" w:cs="Calibri"/>
+          <w:b/>
+          <w:bCs/>
+        </w:rPr>
+      </w:pPr>
+    </w:p>
+    <w:p>
+      <w:pPr>
+        <w:pBdr>
+          <w:top w:val="single" w:sz="4" w:space="1" w:color="auto"/>
+          <w:left w:val="single" w:sz="4" w:space="4" w:color="auto"/>
+          <w:bottom w:val="single" w:sz="4" w:space="1" w:color="auto"/>
+          <w:right w:val="single" w:sz="4" w:space="4" w:color="auto"/>
+        </w:pBdr>
+        <w:jc w:val="both"/>
+        <w:rPr>
+          <w:rFonts w:ascii="Courier" w:eastAsia="Calibri" w:hAnsi="Courier" w:cs="Calibri"/>
+        </w:rPr>
+      </w:pPr>
+      <w:r>
+        <w:rPr>
+          <w:rFonts w:ascii="Courier" w:eastAsia="Calibri" w:hAnsi="Courier" w:cs="Calibri"/>
+        </w:rPr>
+        <w:t xml:space="preserve">import </w:t>
+      </w:r>
+      <w:proofErr w:type="spellStart"/>
+      <w:proofErr w:type="gramStart"/>
+      <w:r>
+        <w:rPr>
+          <w:rFonts w:ascii="Courier" w:eastAsia="Calibri" w:hAnsi="Courier" w:cs="Calibri"/>
+        </w:rPr>
+        <w:t>simclient.simrobot</w:t>
+      </w:r>
+      <w:proofErr w:type="spellEnd"/>
+      <w:proofErr w:type="gramEnd"/>
+      <w:r>
+        <w:rPr>
+          <w:rFonts w:ascii="Courier" w:eastAsia="Calibri" w:hAnsi="Courier" w:cs="Calibri"/>
+        </w:rPr>
+        <w:t xml:space="preserve"> as pi2go</w:t>
+      </w:r>
+    </w:p>
+    <w:p>
+      <w:pPr>
+        <w:pBdr>
+          <w:top w:val="single" w:sz="4" w:space="1" w:color="auto"/>
+          <w:left w:val="single" w:sz="4" w:space="4" w:color="auto"/>
+          <w:bottom w:val="single" w:sz="4" w:space="1" w:color="auto"/>
+          <w:right w:val="single" w:sz="4" w:space="4" w:color="auto"/>
+        </w:pBdr>
+        <w:jc w:val="both"/>
+        <w:rPr>
+          <w:rFonts w:ascii="Courier" w:eastAsia="Calibri" w:hAnsi="Courier" w:cs="Calibri"/>
+        </w:rPr>
+      </w:pPr>
+      <w:r>
+        <w:rPr>
+          <w:rFonts w:ascii="Courier" w:eastAsia="Calibri" w:hAnsi="Courier" w:cs="Calibri"/>
+        </w:rPr>
+        <w:t>import time</w:t>
+      </w:r>
+    </w:p>
+    <w:p>
+      <w:pPr>
+        <w:pBdr>
+          <w:top w:val="single" w:sz="4" w:space="1" w:color="auto"/>
+          <w:left w:val="single" w:sz="4" w:space="4" w:color="auto"/>
+          <w:bottom w:val="single" w:sz="4" w:space="1" w:color="auto"/>
+          <w:right w:val="single" w:sz="4" w:space="4" w:color="auto"/>
+        </w:pBdr>
+        <w:jc w:val="both"/>
+        <w:rPr>
+          <w:rFonts w:ascii="Courier" w:eastAsia="Calibri" w:hAnsi="Courier" w:cs="Calibri"/>
+        </w:rPr>
+      </w:pPr>
+      <w:r>
+        <w:rPr>
+          <w:rFonts w:ascii="Courier" w:eastAsia="Calibri" w:hAnsi="Courier" w:cs="Calibri"/>
+        </w:rPr>
+        <w:t>pi2go.init()</w:t>
+      </w:r>
+    </w:p>
+    <w:p>
+      <w:pPr>
+        <w:pBdr>
+          <w:top w:val="single" w:sz="4" w:space="1" w:color="auto"/>
+          <w:left w:val="single" w:sz="4" w:space="4" w:color="auto"/>
+          <w:bottom w:val="single" w:sz="4" w:space="1" w:color="auto"/>
+          <w:right w:val="single" w:sz="4" w:space="4" w:color="auto"/>
+        </w:pBdr>
+        <w:jc w:val="both"/>
+        <w:rPr>
+          <w:rFonts w:ascii="Courier" w:eastAsia="Calibri" w:hAnsi="Courier" w:cs="Calibri"/>
+        </w:rPr>
+      </w:pPr>
+    </w:p>
+    <w:p>
+      <w:pPr>
+        <w:pBdr>
+          <w:top w:val="single" w:sz="4" w:space="1" w:color="auto"/>
+          <w:left w:val="single" w:sz="4" w:space="4" w:color="auto"/>
+          <w:bottom w:val="single" w:sz="4" w:space="1" w:color="auto"/>
+          <w:right w:val="single" w:sz="4" w:space="4" w:color="auto"/>
+        </w:pBdr>
+        <w:jc w:val="both"/>
+        <w:rPr>
+          <w:rFonts w:ascii="Courier" w:eastAsia="Calibri" w:hAnsi="Courier" w:cs="Calibri"/>
+        </w:rPr>
+      </w:pPr>
+      <w:r>
+        <w:rPr>
+          <w:rFonts w:ascii="Courier" w:eastAsia="Calibri" w:hAnsi="Courier" w:cs="Calibri"/>
+        </w:rPr>
+        <w:t>while not (pi2go.getSwitch()):</w:t>
+      </w:r>
+    </w:p>
+    <w:p>
+      <w:pPr>
+        <w:pBdr>
+          <w:top w:val="single" w:sz="4" w:space="1" w:color="auto"/>
+          <w:left w:val="single" w:sz="4" w:space="4" w:color="auto"/>
+          <w:bottom w:val="single" w:sz="4" w:space="1" w:color="auto"/>
+          <w:right w:val="single" w:sz="4" w:space="4" w:color="auto"/>
+        </w:pBdr>
+        <w:jc w:val="both"/>
+        <w:rPr>
+          <w:rFonts w:ascii="Courier" w:eastAsia="Calibri" w:hAnsi="Courier" w:cs="Calibri"/>
+        </w:rPr>
+      </w:pPr>
+      <w:r>
+        <w:rPr>
+          <w:rFonts w:ascii="Courier" w:eastAsia="Calibri" w:hAnsi="Courier" w:cs="Calibri"/>
+        </w:rPr>
+        <w:t xml:space="preserve">    </w:t>
+      </w:r>
+      <w:proofErr w:type="gramStart"/>
+      <w:r>
+        <w:rPr>
+          <w:rFonts w:ascii="Courier" w:eastAsia="Calibri" w:hAnsi="Courier" w:cs="Calibri"/>
+        </w:rPr>
+        <w:t>print(</w:t>
+      </w:r>
+      <w:proofErr w:type="gramEnd"/>
+      <w:r>
+        <w:rPr>
+          <w:rFonts w:ascii="Courier" w:eastAsia="Calibri" w:hAnsi="Courier" w:cs="Calibri"/>
+        </w:rPr>
+        <w:t>"Press Switch Please")</w:t>
+      </w:r>
+    </w:p>
+    <w:p>
+      <w:pPr>
+        <w:pBdr>
+          <w:top w:val="single" w:sz="4" w:space="1" w:color="auto"/>
+          <w:left w:val="single" w:sz="4" w:space="4" w:color="auto"/>
+          <w:bottom w:val="single" w:sz="4" w:space="1" w:color="auto"/>
+          <w:right w:val="single" w:sz="4" w:space="4" w:color="auto"/>
+        </w:pBdr>
+        <w:jc w:val="both"/>
+        <w:rPr>
+          <w:rFonts w:ascii="Courier" w:eastAsia="Calibri" w:hAnsi="Courier" w:cs="Calibri"/>
+        </w:rPr>
+      </w:pPr>
+    </w:p>
+    <w:p>
+      <w:pPr>
+        <w:pBdr>
+          <w:top w:val="single" w:sz="4" w:space="1" w:color="auto"/>
+          <w:left w:val="single" w:sz="4" w:space="4" w:color="auto"/>
+          <w:bottom w:val="single" w:sz="4" w:space="1" w:color="auto"/>
+          <w:right w:val="single" w:sz="4" w:space="4" w:color="auto"/>
+        </w:pBdr>
+        <w:jc w:val="both"/>
+        <w:rPr>
+          <w:rFonts w:ascii="Courier" w:eastAsia="Calibri" w:hAnsi="Courier" w:cs="Calibri"/>
+        </w:rPr>
+      </w:pPr>
+      <w:proofErr w:type="spellStart"/>
+      <w:proofErr w:type="gramStart"/>
+      <w:r>
+        <w:rPr>
+          <w:rFonts w:ascii="Courier" w:eastAsia="Calibri" w:hAnsi="Courier" w:cs="Calibri"/>
+        </w:rPr>
+        <w:t>time.sleep</w:t>
+      </w:r>
+      <w:proofErr w:type="spellEnd"/>
+      <w:proofErr w:type="gramEnd"/>
+      <w:r>
+        <w:rPr>
+          <w:rFonts w:ascii="Courier" w:eastAsia="Calibri" w:hAnsi="Courier" w:cs="Calibri"/>
+        </w:rPr>
+        <w:t>(2)</w:t>
+      </w:r>
+    </w:p>
+    <w:p>
+      <w:pPr>
+        <w:pBdr>
+          <w:top w:val="single" w:sz="4" w:space="1" w:color="auto"/>
+          <w:left w:val="single" w:sz="4" w:space="4" w:color="auto"/>
+          <w:bottom w:val="single" w:sz="4" w:space="1" w:color="auto"/>
+          <w:right w:val="single" w:sz="4" w:space="4" w:color="auto"/>
+        </w:pBdr>
+        <w:jc w:val="both"/>
+        <w:rPr>
+          <w:rFonts w:ascii="Courier" w:eastAsia="Calibri" w:hAnsi="Courier" w:cs="Calibri"/>
+        </w:rPr>
+      </w:pPr>
+      <w:r>
+        <w:rPr>
+          <w:rFonts w:ascii="Courier" w:eastAsia="Calibri" w:hAnsi="Courier" w:cs="Calibri"/>
+        </w:rPr>
+        <w:t xml:space="preserve">    </w:t>
+      </w:r>
+    </w:p>
+    <w:p>
+      <w:pPr>
+        <w:pBdr>
+          <w:top w:val="single" w:sz="4" w:space="1" w:color="auto"/>
+          <w:left w:val="single" w:sz="4" w:space="4" w:color="auto"/>
+          <w:bottom w:val="single" w:sz="4" w:space="1" w:color="auto"/>
+          <w:right w:val="single" w:sz="4" w:space="4" w:color="auto"/>
+        </w:pBdr>
+        <w:jc w:val="both"/>
+        <w:rPr>
+          <w:rFonts w:ascii="Courier" w:eastAsia="Calibri" w:hAnsi="Courier" w:cs="Calibri"/>
+        </w:rPr>
+      </w:pPr>
+      <w:r>
+        <w:rPr>
+          <w:rFonts w:ascii="Courier" w:eastAsia="Calibri" w:hAnsi="Courier" w:cs="Calibri"/>
+        </w:rPr>
+        <w:t>while not (pi2go.getSwitch()):</w:t>
+      </w:r>
+    </w:p>
+    <w:p>
+      <w:pPr>
+        <w:pBdr>
+          <w:top w:val="single" w:sz="4" w:space="1" w:color="auto"/>
+          <w:left w:val="single" w:sz="4" w:space="4" w:color="auto"/>
+          <w:bottom w:val="single" w:sz="4" w:space="1" w:color="auto"/>
+          <w:right w:val="single" w:sz="4" w:space="4" w:color="auto"/>
+        </w:pBdr>
+        <w:jc w:val="both"/>
+        <w:rPr>
+          <w:rFonts w:ascii="Courier" w:eastAsia="Calibri" w:hAnsi="Courier" w:cs="Calibri"/>
+        </w:rPr>
+      </w:pPr>
+      <w:r>
+        <w:rPr>
+          <w:rFonts w:ascii="Courier" w:eastAsia="Calibri" w:hAnsi="Courier" w:cs="Calibri"/>
+        </w:rPr>
+        <w:t xml:space="preserve">    </w:t>
+      </w:r>
+      <w:proofErr w:type="gramStart"/>
+      <w:r>
+        <w:rPr>
+          <w:rFonts w:ascii="Courier" w:eastAsia="Calibri" w:hAnsi="Courier" w:cs="Calibri"/>
+        </w:rPr>
+        <w:t>print(</w:t>
+      </w:r>
+      <w:proofErr w:type="gramEnd"/>
+      <w:r>
+        <w:rPr>
+          <w:rFonts w:ascii="Courier" w:eastAsia="Calibri" w:hAnsi="Courier" w:cs="Calibri"/>
+        </w:rPr>
+        <w:t>pi2go.getDistance())</w:t>
+      </w:r>
+    </w:p>
+    <w:p>
+      <w:pPr>
+        <w:jc w:val="both"/>
+        <w:rPr>
+          <w:rFonts w:ascii="Calibri" w:eastAsia="Calibri" w:hAnsi="Calibri" w:cs="Calibri"/>
+          <w:b/>
+          <w:bCs/>
+        </w:rPr>
+      </w:pPr>
+      <w:r>
+        <w:rPr>
+          <w:rFonts w:ascii="Calibri" w:eastAsia="Calibri" w:hAnsi="Calibri" w:cs="Calibri"/>
+          <w:b/>
+          <w:bCs/>
+        </w:rPr>
+        <w:lastRenderedPageBreak/>
+        <w:t>Sample Answer Exercise 3:</w:t>
+      </w:r>
+    </w:p>
+    <w:p>
+      <w:pPr>
+        <w:jc w:val="both"/>
+        <w:rPr>
+          <w:rFonts w:ascii="Calibri" w:eastAsia="Calibri" w:hAnsi="Calibri" w:cs="Calibri"/>
+          <w:b/>
+          <w:bCs/>
+        </w:rPr>
+      </w:pPr>
+    </w:p>
+    <w:p>
+      <w:pPr>
+        <w:pBdr>
+          <w:top w:val="single" w:sz="4" w:space="1" w:color="auto"/>
+          <w:left w:val="single" w:sz="4" w:space="4" w:color="auto"/>
+          <w:bottom w:val="single" w:sz="4" w:space="1" w:color="auto"/>
+          <w:right w:val="single" w:sz="4" w:space="4" w:color="auto"/>
+        </w:pBdr>
+        <w:jc w:val="both"/>
+        <w:rPr>
+          <w:rFonts w:ascii="Courier" w:eastAsia="Calibri" w:hAnsi="Courier" w:cs="Calibri"/>
+        </w:rPr>
+      </w:pPr>
+      <w:r>
+        <w:rPr>
+          <w:rFonts w:ascii="Courier" w:eastAsia="Calibri" w:hAnsi="Courier" w:cs="Calibri"/>
+        </w:rPr>
+        <w:t xml:space="preserve">import </w:t>
+      </w:r>
+      <w:proofErr w:type="spellStart"/>
+      <w:proofErr w:type="gramStart"/>
+      <w:r>
+        <w:rPr>
+          <w:rFonts w:ascii="Courier" w:eastAsia="Calibri" w:hAnsi="Courier" w:cs="Calibri"/>
+        </w:rPr>
+        <w:t>simclient.simrobot</w:t>
+      </w:r>
+      <w:proofErr w:type="spellEnd"/>
+      <w:proofErr w:type="gramEnd"/>
+      <w:r>
+        <w:rPr>
+          <w:rFonts w:ascii="Courier" w:eastAsia="Calibri" w:hAnsi="Courier" w:cs="Calibri"/>
+        </w:rPr>
+        <w:t xml:space="preserve"> as pi2go</w:t>
+      </w:r>
+    </w:p>
+    <w:p>
+      <w:pPr>
+        <w:pBdr>
+          <w:top w:val="single" w:sz="4" w:space="1" w:color="auto"/>
+          <w:left w:val="single" w:sz="4" w:space="4" w:color="auto"/>
+          <w:bottom w:val="single" w:sz="4" w:space="1" w:color="auto"/>
+          <w:right w:val="single" w:sz="4" w:space="4" w:color="auto"/>
+        </w:pBdr>
+        <w:jc w:val="both"/>
+        <w:rPr>
+          <w:rFonts w:ascii="Courier" w:eastAsia="Calibri" w:hAnsi="Courier" w:cs="Calibri"/>
+        </w:rPr>
+      </w:pPr>
+      <w:r>
+        <w:rPr>
+          <w:rFonts w:ascii="Courier" w:eastAsia="Calibri" w:hAnsi="Courier" w:cs="Calibri"/>
+        </w:rPr>
+        <w:t>pi2go.init()</w:t>
+      </w:r>
+    </w:p>
+    <w:p>
+      <w:pPr>
+        <w:pBdr>
+          <w:top w:val="single" w:sz="4" w:space="1" w:color="auto"/>
+          <w:left w:val="single" w:sz="4" w:space="4" w:color="auto"/>
+          <w:bottom w:val="single" w:sz="4" w:space="1" w:color="auto"/>
+          <w:right w:val="single" w:sz="4" w:space="4" w:color="auto"/>
+        </w:pBdr>
+        <w:jc w:val="both"/>
+        <w:rPr>
+          <w:rFonts w:ascii="Courier" w:eastAsia="Calibri" w:hAnsi="Courier" w:cs="Calibri"/>
+        </w:rPr>
+      </w:pPr>
+    </w:p>
+    <w:p>
+      <w:pPr>
+        <w:pBdr>
+          <w:top w:val="single" w:sz="4" w:space="1" w:color="auto"/>
+          <w:left w:val="single" w:sz="4" w:space="4" w:color="auto"/>
+          <w:bottom w:val="single" w:sz="4" w:space="1" w:color="auto"/>
+          <w:right w:val="single" w:sz="4" w:space="4" w:color="auto"/>
+        </w:pBdr>
+        <w:jc w:val="both"/>
+        <w:rPr>
+          <w:rFonts w:ascii="Courier" w:eastAsia="Calibri" w:hAnsi="Courier" w:cs="Calibri"/>
+        </w:rPr>
+      </w:pPr>
+      <w:r>
+        <w:rPr>
+          <w:rFonts w:ascii="Courier" w:eastAsia="Calibri" w:hAnsi="Courier" w:cs="Calibri"/>
+        </w:rPr>
+        <w:t>while not (pi2go.getSwitch()):</w:t>
+      </w:r>
+    </w:p>
+    <w:p>
+      <w:pPr>
+        <w:pBdr>
+          <w:top w:val="single" w:sz="4" w:space="1" w:color="auto"/>
+          <w:left w:val="single" w:sz="4" w:space="4" w:color="auto"/>
+          <w:bottom w:val="single" w:sz="4" w:space="1" w:color="auto"/>
+          <w:right w:val="single" w:sz="4" w:space="4" w:color="auto"/>
+        </w:pBdr>
+        <w:jc w:val="both"/>
+        <w:rPr>
+          <w:rFonts w:ascii="Courier" w:eastAsia="Calibri" w:hAnsi="Courier" w:cs="Calibri"/>
+        </w:rPr>
+      </w:pPr>
+      <w:r>
+        <w:rPr>
+          <w:rFonts w:ascii="Courier" w:eastAsia="Calibri" w:hAnsi="Courier" w:cs="Calibri"/>
+        </w:rPr>
+        <w:t xml:space="preserve">    if (pi2go.irCentre()):</w:t>
+      </w:r>
+    </w:p>
+    <w:p>
+      <w:pPr>
+        <w:pBdr>
+          <w:top w:val="single" w:sz="4" w:space="1" w:color="auto"/>
+          <w:left w:val="single" w:sz="4" w:space="4" w:color="auto"/>
+          <w:bottom w:val="single" w:sz="4" w:space="1" w:color="auto"/>
+          <w:right w:val="single" w:sz="4" w:space="4" w:color="auto"/>
+        </w:pBdr>
+        <w:jc w:val="both"/>
+        <w:rPr>
+          <w:rFonts w:ascii="Courier" w:eastAsia="Calibri" w:hAnsi="Courier" w:cs="Calibri"/>
+        </w:rPr>
+      </w:pPr>
+      <w:r>
+        <w:rPr>
+          <w:rFonts w:ascii="Courier" w:eastAsia="Calibri" w:hAnsi="Courier" w:cs="Calibri"/>
+        </w:rPr>
+        <w:t xml:space="preserve">        pi2go.setLED(0, 1000, 1000, 1000)</w:t>
+      </w:r>
+    </w:p>
+    <w:p>
+      <w:pPr>
+        <w:pBdr>
+          <w:top w:val="single" w:sz="4" w:space="1" w:color="auto"/>
+          <w:left w:val="single" w:sz="4" w:space="4" w:color="auto"/>
+          <w:bottom w:val="single" w:sz="4" w:space="1" w:color="auto"/>
+          <w:right w:val="single" w:sz="4" w:space="4" w:color="auto"/>
+        </w:pBdr>
+        <w:jc w:val="both"/>
+        <w:rPr>
+          <w:rFonts w:ascii="Courier" w:eastAsia="Calibri" w:hAnsi="Courier" w:cs="Calibri"/>
+        </w:rPr>
+      </w:pPr>
+      <w:r>
+        <w:rPr>
+          <w:rFonts w:ascii="Courier" w:eastAsia="Calibri" w:hAnsi="Courier" w:cs="Calibri"/>
+        </w:rPr>
+        <w:t xml:space="preserve">    else:</w:t>
+      </w:r>
+    </w:p>
+    <w:p>
+      <w:pPr>
+        <w:pBdr>
+          <w:top w:val="single" w:sz="4" w:space="1" w:color="auto"/>
+          <w:left w:val="single" w:sz="4" w:space="4" w:color="auto"/>
+          <w:bottom w:val="single" w:sz="4" w:space="1" w:color="auto"/>
+          <w:right w:val="single" w:sz="4" w:space="4" w:color="auto"/>
+        </w:pBdr>
+        <w:jc w:val="both"/>
+        <w:rPr>
+          <w:rFonts w:ascii="Courier" w:eastAsia="Calibri" w:hAnsi="Courier" w:cs="Calibri"/>
+        </w:rPr>
+      </w:pPr>
+      <w:r>
+        <w:rPr>
+          <w:rFonts w:ascii="Courier" w:eastAsia="Calibri" w:hAnsi="Courier" w:cs="Calibri"/>
+        </w:rPr>
+        <w:t xml:space="preserve">        pi2go.setLED(0, 0, 0, 0)</w:t>
+      </w:r>
+    </w:p>
+    <w:p>
+      <w:pPr>
+        <w:pBdr>
+          <w:top w:val="single" w:sz="4" w:space="1" w:color="auto"/>
+          <w:left w:val="single" w:sz="4" w:space="4" w:color="auto"/>
+          <w:bottom w:val="single" w:sz="4" w:space="1" w:color="auto"/>
+          <w:right w:val="single" w:sz="4" w:space="4" w:color="auto"/>
+        </w:pBdr>
+        <w:jc w:val="both"/>
+        <w:rPr>
+          <w:rFonts w:ascii="Courier" w:eastAsia="Calibri" w:hAnsi="Courier" w:cs="Calibri"/>
+        </w:rPr>
+      </w:pPr>
+    </w:p>
+    <w:p>
+      <w:pPr>
+        <w:pBdr>
+          <w:top w:val="single" w:sz="4" w:space="1" w:color="auto"/>
+          <w:left w:val="single" w:sz="4" w:space="4" w:color="auto"/>
+          <w:bottom w:val="single" w:sz="4" w:space="1" w:color="auto"/>
+          <w:right w:val="single" w:sz="4" w:space="4" w:color="auto"/>
+        </w:pBdr>
+        <w:jc w:val="both"/>
+        <w:rPr>
+          <w:rFonts w:ascii="Courier" w:eastAsia="Calibri" w:hAnsi="Courier" w:cs="Calibri"/>
+        </w:rPr>
+      </w:pPr>
+      <w:r>
+        <w:rPr>
+          <w:rFonts w:ascii="Courier" w:eastAsia="Calibri" w:hAnsi="Courier" w:cs="Calibri"/>
+        </w:rPr>
+        <w:t xml:space="preserve">    if (pi2go.irLeft()):</w:t>
+      </w:r>
+    </w:p>
+    <w:p>
+      <w:pPr>
+        <w:pBdr>
+          <w:top w:val="single" w:sz="4" w:space="1" w:color="auto"/>
+          <w:left w:val="single" w:sz="4" w:space="4" w:color="auto"/>
+          <w:bottom w:val="single" w:sz="4" w:space="1" w:color="auto"/>
+          <w:right w:val="single" w:sz="4" w:space="4" w:color="auto"/>
+        </w:pBdr>
+        <w:jc w:val="both"/>
+        <w:rPr>
+          <w:rFonts w:ascii="Courier" w:eastAsia="Calibri" w:hAnsi="Courier" w:cs="Calibri"/>
+        </w:rPr>
+      </w:pPr>
+      <w:r>
+        <w:rPr>
+          <w:rFonts w:ascii="Courier" w:eastAsia="Calibri" w:hAnsi="Courier" w:cs="Calibri"/>
+        </w:rPr>
+        <w:t xml:space="preserve">        pi2go.setLED(3, 1000, 1000, 1000)</w:t>
+      </w:r>
+    </w:p>
+    <w:p>
+      <w:pPr>
+        <w:pBdr>
+          <w:top w:val="single" w:sz="4" w:space="1" w:color="auto"/>
+          <w:left w:val="single" w:sz="4" w:space="4" w:color="auto"/>
+          <w:bottom w:val="single" w:sz="4" w:space="1" w:color="auto"/>
+          <w:right w:val="single" w:sz="4" w:space="4" w:color="auto"/>
+        </w:pBdr>
+        <w:jc w:val="both"/>
+        <w:rPr>
+          <w:rFonts w:ascii="Courier" w:eastAsia="Calibri" w:hAnsi="Courier" w:cs="Calibri"/>
+        </w:rPr>
+      </w:pPr>
+      <w:r>
+        <w:rPr>
+          <w:rFonts w:ascii="Courier" w:eastAsia="Calibri" w:hAnsi="Courier" w:cs="Calibri"/>
+        </w:rPr>
+        <w:t xml:space="preserve">    else:</w:t>
+      </w:r>
+    </w:p>
+    <w:p>
+      <w:pPr>
+        <w:pBdr>
+          <w:top w:val="single" w:sz="4" w:space="1" w:color="auto"/>
+          <w:left w:val="single" w:sz="4" w:space="4" w:color="auto"/>
+          <w:bottom w:val="single" w:sz="4" w:space="1" w:color="auto"/>
+          <w:right w:val="single" w:sz="4" w:space="4" w:color="auto"/>
+        </w:pBdr>
+        <w:jc w:val="both"/>
+        <w:rPr>
+          <w:rFonts w:ascii="Courier" w:eastAsia="Calibri" w:hAnsi="Courier" w:cs="Calibri"/>
+        </w:rPr>
+      </w:pPr>
+      <w:r>
+        <w:rPr>
+          <w:rFonts w:ascii="Courier" w:eastAsia="Calibri" w:hAnsi="Courier" w:cs="Calibri"/>
+        </w:rPr>
+        <w:t xml:space="preserve">        pi2go.setLED(3, 0, 0, 0)</w:t>
+      </w:r>
+    </w:p>
+    <w:p>
+      <w:pPr>
+        <w:pBdr>
+          <w:top w:val="single" w:sz="4" w:space="1" w:color="auto"/>
+          <w:left w:val="single" w:sz="4" w:space="4" w:color="auto"/>
+          <w:bottom w:val="single" w:sz="4" w:space="1" w:color="auto"/>
+          <w:right w:val="single" w:sz="4" w:space="4" w:color="auto"/>
+        </w:pBdr>
+        <w:jc w:val="both"/>
+        <w:rPr>
+          <w:rFonts w:ascii="Courier" w:eastAsia="Calibri" w:hAnsi="Courier" w:cs="Calibri"/>
+        </w:rPr>
+      </w:pPr>
+    </w:p>
+    <w:p>
+      <w:pPr>
+        <w:pBdr>
+          <w:top w:val="single" w:sz="4" w:space="1" w:color="auto"/>
+          <w:left w:val="single" w:sz="4" w:space="4" w:color="auto"/>
+          <w:bottom w:val="single" w:sz="4" w:space="1" w:color="auto"/>
+          <w:right w:val="single" w:sz="4" w:space="4" w:color="auto"/>
+        </w:pBdr>
+        <w:jc w:val="both"/>
+        <w:rPr>
+          <w:rFonts w:ascii="Courier" w:eastAsia="Calibri" w:hAnsi="Courier" w:cs="Calibri"/>
+        </w:rPr>
+      </w:pPr>
+      <w:r>
+        <w:rPr>
+          <w:rFonts w:ascii="Courier" w:eastAsia="Calibri" w:hAnsi="Courier" w:cs="Calibri"/>
+        </w:rPr>
+        <w:t xml:space="preserve">    if (pi2go.irRight()):</w:t>
+      </w:r>
+    </w:p>
+    <w:p>
+      <w:pPr>
+        <w:pBdr>
+          <w:top w:val="single" w:sz="4" w:space="1" w:color="auto"/>
+          <w:left w:val="single" w:sz="4" w:space="4" w:color="auto"/>
+          <w:bottom w:val="single" w:sz="4" w:space="1" w:color="auto"/>
+          <w:right w:val="single" w:sz="4" w:space="4" w:color="auto"/>
+        </w:pBdr>
+        <w:jc w:val="both"/>
+        <w:rPr>
+          <w:rFonts w:ascii="Courier" w:eastAsia="Calibri" w:hAnsi="Courier" w:cs="Calibri"/>
+        </w:rPr>
+      </w:pPr>
+      <w:r>
+        <w:rPr>
+          <w:rFonts w:ascii="Courier" w:eastAsia="Calibri" w:hAnsi="Courier" w:cs="Calibri"/>
+        </w:rPr>
+        <w:t xml:space="preserve">        pi2go.setLED(1, 1000, 1000, 1000)</w:t>
+      </w:r>
+    </w:p>
+    <w:p>
+      <w:pPr>
+        <w:pBdr>
+          <w:top w:val="single" w:sz="4" w:space="1" w:color="auto"/>
+          <w:left w:val="single" w:sz="4" w:space="4" w:color="auto"/>
+          <w:bottom w:val="single" w:sz="4" w:space="1" w:color="auto"/>
+          <w:right w:val="single" w:sz="4" w:space="4" w:color="auto"/>
+        </w:pBdr>
+        <w:jc w:val="both"/>
+        <w:rPr>
+          <w:rFonts w:ascii="Courier" w:eastAsia="Calibri" w:hAnsi="Courier" w:cs="Calibri"/>
+        </w:rPr>
+      </w:pPr>
+      <w:r>
+        <w:rPr>
+          <w:rFonts w:ascii="Courier" w:eastAsia="Calibri" w:hAnsi="Courier" w:cs="Calibri"/>
+        </w:rPr>
+        <w:t xml:space="preserve">    else:</w:t>
+      </w:r>
+    </w:p>
+    <w:p>
+      <w:pPr>
+        <w:pBdr>
+          <w:top w:val="single" w:sz="4" w:space="1" w:color="auto"/>
+          <w:left w:val="single" w:sz="4" w:space="4" w:color="auto"/>
+          <w:bottom w:val="single" w:sz="4" w:space="1" w:color="auto"/>
+          <w:right w:val="single" w:sz="4" w:space="4" w:color="auto"/>
+        </w:pBdr>
+        <w:jc w:val="both"/>
+        <w:rPr>
+          <w:rFonts w:ascii="Courier" w:eastAsia="Calibri" w:hAnsi="Courier" w:cs="Calibri"/>
+        </w:rPr>
+      </w:pPr>
+      <w:r>
+        <w:rPr>
+          <w:rFonts w:ascii="Courier" w:eastAsia="Calibri" w:hAnsi="Courier" w:cs="Calibri"/>
+        </w:rPr>
+        <w:t xml:space="preserve">        pi2go.setLED(1, 0, 0, 0)</w:t>
+      </w:r>
+    </w:p>
+    <w:p>
+      <w:pPr>
+        <w:jc w:val="both"/>
+        <w:rPr>
+          <w:rFonts w:ascii="Calibri" w:eastAsia="Calibri" w:hAnsi="Calibri" w:cs="Calibri"/>
+        </w:rPr>
+      </w:pPr>
+    </w:p>
+    <w:p>
+      <w:pPr>
+        <w:jc w:val="both"/>
+        <w:rPr>
+          <w:rFonts w:ascii="Calibri" w:eastAsia="Calibri" w:hAnsi="Calibri" w:cs="Calibri"/>
+          <w:b/>
+          <w:bCs/>
+        </w:rPr>
+      </w:pPr>
+      <w:r>
+        <w:rPr>
+          <w:rFonts w:ascii="Calibri" w:eastAsia="Calibri" w:hAnsi="Calibri" w:cs="Calibri"/>
+          <w:b/>
+          <w:bCs/>
+        </w:rPr>
+        <w:t>Sample Answer Exercise 4:</w:t>
+      </w:r>
+    </w:p>
+    <w:p>
+      <w:pPr>
+        <w:jc w:val="both"/>
+        <w:rPr>
+          <w:rFonts w:ascii="Calibri" w:eastAsia="Calibri" w:hAnsi="Calibri" w:cs="Calibri"/>
+          <w:b/>
+          <w:bCs/>
+        </w:rPr>
+      </w:pPr>
+    </w:p>
+    <w:p>
+      <w:pPr>
+        <w:pBdr>
+          <w:top w:val="single" w:sz="4" w:space="1" w:color="auto"/>
+          <w:left w:val="single" w:sz="4" w:space="4" w:color="auto"/>
+          <w:bottom w:val="single" w:sz="4" w:space="1" w:color="auto"/>
+          <w:right w:val="single" w:sz="4" w:space="4" w:color="auto"/>
+        </w:pBdr>
+        <w:jc w:val="both"/>
+        <w:rPr>
+          <w:rFonts w:ascii="Courier" w:eastAsia="Calibri" w:hAnsi="Courier" w:cs="Calibri"/>
+        </w:rPr>
+      </w:pPr>
+      <w:r>
+        <w:rPr>
+          <w:rFonts w:ascii="Courier" w:eastAsia="Calibri" w:hAnsi="Courier" w:cs="Calibri"/>
+        </w:rPr>
+        <w:t xml:space="preserve">import </w:t>
+      </w:r>
+      <w:proofErr w:type="spellStart"/>
+      <w:proofErr w:type="gramStart"/>
+      <w:r>
+        <w:rPr>
+          <w:rFonts w:ascii="Courier" w:eastAsia="Calibri" w:hAnsi="Courier" w:cs="Calibri"/>
+        </w:rPr>
+        <w:t>simclient.simrobot</w:t>
+      </w:r>
+      <w:proofErr w:type="spellEnd"/>
+      <w:proofErr w:type="gramEnd"/>
+      <w:r>
+        <w:rPr>
+          <w:rFonts w:ascii="Courier" w:eastAsia="Calibri" w:hAnsi="Courier" w:cs="Calibri"/>
+        </w:rPr>
+        <w:t xml:space="preserve"> as pi2go</w:t>
+      </w:r>
+    </w:p>
+    <w:p>
+      <w:pPr>
+        <w:pBdr>
+          <w:top w:val="single" w:sz="4" w:space="1" w:color="auto"/>
+          <w:left w:val="single" w:sz="4" w:space="4" w:color="auto"/>
+          <w:bottom w:val="single" w:sz="4" w:space="1" w:color="auto"/>
+          <w:right w:val="single" w:sz="4" w:space="4" w:color="auto"/>
+        </w:pBdr>
+        <w:jc w:val="both"/>
+        <w:rPr>
+          <w:rFonts w:ascii="Courier" w:eastAsia="Calibri" w:hAnsi="Courier" w:cs="Calibri"/>
+        </w:rPr>
+      </w:pPr>
+      <w:r>
+        <w:rPr>
+          <w:rFonts w:ascii="Courier" w:eastAsia="Calibri" w:hAnsi="Courier" w:cs="Calibri"/>
+        </w:rPr>
+        <w:t>pi2go.init()</w:t>
+      </w:r>
+    </w:p>
+    <w:p>
+      <w:pPr>
+        <w:pBdr>
+          <w:top w:val="single" w:sz="4" w:space="1" w:color="auto"/>
+          <w:left w:val="single" w:sz="4" w:space="4" w:color="auto"/>
+          <w:bottom w:val="single" w:sz="4" w:space="1" w:color="auto"/>
+          <w:right w:val="single" w:sz="4" w:space="4" w:color="auto"/>
+        </w:pBdr>
+        <w:jc w:val="both"/>
+        <w:rPr>
+          <w:rFonts w:ascii="Courier" w:eastAsia="Calibri" w:hAnsi="Courier" w:cs="Calibri"/>
+        </w:rPr>
+      </w:pPr>
+    </w:p>
+    <w:p>
+      <w:pPr>
+        <w:pBdr>
+          <w:top w:val="single" w:sz="4" w:space="1" w:color="auto"/>
+          <w:left w:val="single" w:sz="4" w:space="4" w:color="auto"/>
+          <w:bottom w:val="single" w:sz="4" w:space="1" w:color="auto"/>
+          <w:right w:val="single" w:sz="4" w:space="4" w:color="auto"/>
+        </w:pBdr>
+        <w:jc w:val="both"/>
+        <w:rPr>
+          <w:rFonts w:ascii="Courier" w:eastAsia="Calibri" w:hAnsi="Courier" w:cs="Calibri"/>
+        </w:rPr>
+      </w:pPr>
+      <w:r>
+        <w:rPr>
+          <w:rFonts w:ascii="Courier" w:eastAsia="Calibri" w:hAnsi="Courier" w:cs="Calibri"/>
+        </w:rPr>
+        <w:t>if (pi2go.getSwitch()):</w:t>
+      </w:r>
+    </w:p>
+    <w:p>
+      <w:pPr>
+        <w:pBdr>
+          <w:top w:val="single" w:sz="4" w:space="1" w:color="auto"/>
+          <w:left w:val="single" w:sz="4" w:space="4" w:color="auto"/>
+          <w:bottom w:val="single" w:sz="4" w:space="1" w:color="auto"/>
+          <w:right w:val="single" w:sz="4" w:space="4" w:color="auto"/>
+        </w:pBdr>
+        <w:jc w:val="both"/>
+        <w:rPr>
+          <w:rFonts w:ascii="Courier" w:eastAsia="Calibri" w:hAnsi="Courier" w:cs="Calibri"/>
+        </w:rPr>
+      </w:pPr>
+      <w:r>
+        <w:rPr>
+          <w:rFonts w:ascii="Courier" w:eastAsia="Calibri" w:hAnsi="Courier" w:cs="Calibri"/>
+        </w:rPr>
+        <w:t xml:space="preserve">    while (pi2go.irCentre()):</w:t>
+      </w:r>
+    </w:p>
+    <w:p>
+      <w:pPr>
+        <w:pBdr>
+          <w:top w:val="single" w:sz="4" w:space="1" w:color="auto"/>
+          <w:left w:val="single" w:sz="4" w:space="4" w:color="auto"/>
+          <w:bottom w:val="single" w:sz="4" w:space="1" w:color="auto"/>
+          <w:right w:val="single" w:sz="4" w:space="4" w:color="auto"/>
+        </w:pBdr>
+        <w:jc w:val="both"/>
+        <w:rPr>
+          <w:rFonts w:ascii="Courier" w:eastAsia="Calibri" w:hAnsi="Courier" w:cs="Calibri"/>
+        </w:rPr>
+      </w:pPr>
+      <w:r>
+        <w:rPr>
+          <w:rFonts w:ascii="Courier" w:eastAsia="Calibri" w:hAnsi="Courier" w:cs="Calibri"/>
+        </w:rPr>
+        <w:t xml:space="preserve">        pi2go.reverse(10)</w:t>
+      </w:r>
+    </w:p>
+    <w:p>
+      <w:pPr>
+        <w:pBdr>
+          <w:top w:val="single" w:sz="4" w:space="1" w:color="auto"/>
+          <w:left w:val="single" w:sz="4" w:space="4" w:color="auto"/>
+          <w:bottom w:val="single" w:sz="4" w:space="1" w:color="auto"/>
+          <w:right w:val="single" w:sz="4" w:space="4" w:color="auto"/>
+        </w:pBdr>
+        <w:jc w:val="both"/>
+        <w:rPr>
+          <w:rFonts w:ascii="Courier" w:eastAsia="Calibri" w:hAnsi="Courier" w:cs="Calibri"/>
+        </w:rPr>
+      </w:pPr>
+    </w:p>
+    <w:p>
+      <w:pPr>
+        <w:pBdr>
+          <w:top w:val="single" w:sz="4" w:space="1" w:color="auto"/>
+          <w:left w:val="single" w:sz="4" w:space="4" w:color="auto"/>
+          <w:bottom w:val="single" w:sz="4" w:space="1" w:color="auto"/>
+          <w:right w:val="single" w:sz="4" w:space="4" w:color="auto"/>
+        </w:pBdr>
+        <w:jc w:val="both"/>
+        <w:rPr>
+          <w:rFonts w:ascii="Courier" w:eastAsia="Calibri" w:hAnsi="Courier" w:cs="Calibri"/>
+        </w:rPr>
+      </w:pPr>
+      <w:r>
+        <w:rPr>
+          <w:rFonts w:ascii="Courier" w:eastAsia="Calibri" w:hAnsi="Courier" w:cs="Calibri"/>
+        </w:rPr>
+        <w:t>pi2go.stop()</w:t>
+      </w:r>
+    </w:p>
+    <w:p>
+      <w:pPr>
+        <w:jc w:val="both"/>
+        <w:rPr>
+          <w:rFonts w:ascii="Courier" w:eastAsia="Calibri" w:hAnsi="Courier" w:cs="Calibri"/>
+        </w:rPr>
+      </w:pPr>
+    </w:p>
+    <w:p>
+      <w:pPr>
+        <w:jc w:val="both"/>
+        <w:rPr>
+          <w:rFonts w:ascii="Calibri" w:eastAsia="Calibri" w:hAnsi="Calibri" w:cs="Calibri"/>
+          <w:b/>
+          <w:bCs/>
+        </w:rPr>
+      </w:pPr>
+      <w:r>
+        <w:rPr>
+          <w:rFonts w:ascii="Calibri" w:eastAsia="Calibri" w:hAnsi="Calibri" w:cs="Calibri"/>
+          <w:b/>
+          <w:bCs/>
+        </w:rPr>
+        <w:t xml:space="preserve">Sample Answer Exercise </w:t>
+      </w:r>
+      <w:r>
+        <w:rPr>
+          <w:rFonts w:ascii="Calibri" w:eastAsia="Calibri" w:hAnsi="Calibri" w:cs="Calibri"/>
+          <w:b/>
+          <w:bCs/>
+        </w:rPr>
+        <w:t>5</w:t>
+      </w:r>
+      <w:r>
+        <w:rPr>
+          <w:rFonts w:ascii="Calibri" w:eastAsia="Calibri" w:hAnsi="Calibri" w:cs="Calibri"/>
+          <w:b/>
+          <w:bCs/>
+        </w:rPr>
+        <w:t>:</w:t>
+      </w:r>
+    </w:p>
+    <w:p>
+      <w:pPr>
+        <w:jc w:val="both"/>
+        <w:rPr>
+          <w:rFonts w:ascii="Calibri" w:eastAsia="Calibri" w:hAnsi="Calibri" w:cs="Calibri"/>
+          <w:b/>
+          <w:bCs/>
+        </w:rPr>
+      </w:pPr>
+    </w:p>
+    <w:p>
+      <w:pPr>
+        <w:pBdr>
+          <w:top w:val="single" w:sz="4" w:space="1" w:color="auto"/>
+          <w:left w:val="single" w:sz="4" w:space="4" w:color="auto"/>
+          <w:bottom w:val="single" w:sz="4" w:space="1" w:color="auto"/>
+          <w:right w:val="single" w:sz="4" w:space="4" w:color="auto"/>
+        </w:pBdr>
+        <w:jc w:val="both"/>
+        <w:rPr>
+          <w:rFonts w:ascii="Courier" w:eastAsia="Calibri" w:hAnsi="Courier" w:cs="Calibri"/>
+        </w:rPr>
+      </w:pPr>
+      <w:r>
+        <w:rPr>
+          <w:rFonts w:ascii="Courier" w:eastAsia="Calibri" w:hAnsi="Courier" w:cs="Calibri"/>
+        </w:rPr>
+        <w:t xml:space="preserve">import </w:t>
+      </w:r>
+      <w:proofErr w:type="spellStart"/>
+      <w:proofErr w:type="gramStart"/>
+      <w:r>
+        <w:rPr>
+          <w:rFonts w:ascii="Courier" w:eastAsia="Calibri" w:hAnsi="Courier" w:cs="Calibri"/>
+        </w:rPr>
+        <w:t>simclient.simrobot</w:t>
+      </w:r>
+      <w:proofErr w:type="spellEnd"/>
+      <w:proofErr w:type="gramEnd"/>
+      <w:r>
+        <w:rPr>
+          <w:rFonts w:ascii="Courier" w:eastAsia="Calibri" w:hAnsi="Courier" w:cs="Calibri"/>
+        </w:rPr>
+        <w:t xml:space="preserve"> as pi2go</w:t>
+      </w:r>
+    </w:p>
+    <w:p>
+      <w:pPr>
+        <w:pBdr>
+          <w:top w:val="single" w:sz="4" w:space="1" w:color="auto"/>
+          <w:left w:val="single" w:sz="4" w:space="4" w:color="auto"/>
+          <w:bottom w:val="single" w:sz="4" w:space="1" w:color="auto"/>
+          <w:right w:val="single" w:sz="4" w:space="4" w:color="auto"/>
+        </w:pBdr>
+        <w:jc w:val="both"/>
+        <w:rPr>
+          <w:rFonts w:ascii="Courier" w:eastAsia="Calibri" w:hAnsi="Courier" w:cs="Calibri"/>
+        </w:rPr>
+      </w:pPr>
+      <w:r>
+        <w:rPr>
+          <w:rFonts w:ascii="Courier" w:eastAsia="Calibri" w:hAnsi="Courier" w:cs="Calibri"/>
+        </w:rPr>
+        <w:t>pi2go.init()</w:t>
+      </w:r>
+    </w:p>
+    <w:p>
+      <w:pPr>
+        <w:pBdr>
+          <w:top w:val="single" w:sz="4" w:space="1" w:color="auto"/>
+          <w:left w:val="single" w:sz="4" w:space="4" w:color="auto"/>
+          <w:bottom w:val="single" w:sz="4" w:space="1" w:color="auto"/>
+          <w:right w:val="single" w:sz="4" w:space="4" w:color="auto"/>
+        </w:pBdr>
+        <w:jc w:val="both"/>
+        <w:rPr>
+          <w:rFonts w:ascii="Courier" w:eastAsia="Calibri" w:hAnsi="Courier" w:cs="Calibri"/>
+        </w:rPr>
+      </w:pPr>
+    </w:p>
+    <w:p>
+      <w:pPr>
+        <w:pBdr>
+          <w:top w:val="single" w:sz="4" w:space="1" w:color="auto"/>
+          <w:left w:val="single" w:sz="4" w:space="4" w:color="auto"/>
+          <w:bottom w:val="single" w:sz="4" w:space="1" w:color="auto"/>
+          <w:right w:val="single" w:sz="4" w:space="4" w:color="auto"/>
+        </w:pBdr>
+        <w:jc w:val="both"/>
+        <w:rPr>
+          <w:rFonts w:ascii="Courier" w:eastAsia="Calibri" w:hAnsi="Courier" w:cs="Calibri"/>
+        </w:rPr>
+      </w:pPr>
+      <w:r>
+        <w:rPr>
+          <w:rFonts w:ascii="Courier" w:eastAsia="Calibri" w:hAnsi="Courier" w:cs="Calibri"/>
+        </w:rPr>
+        <w:t>if (pi2go.getSwitch()):</w:t>
+      </w:r>
+    </w:p>
+    <w:p>
+      <w:pPr>
+        <w:pBdr>
+          <w:top w:val="single" w:sz="4" w:space="1" w:color="auto"/>
+          <w:left w:val="single" w:sz="4" w:space="4" w:color="auto"/>
+          <w:bottom w:val="single" w:sz="4" w:space="1" w:color="auto"/>
+          <w:right w:val="single" w:sz="4" w:space="4" w:color="auto"/>
+        </w:pBdr>
+        <w:jc w:val="both"/>
+        <w:rPr>
+          <w:rFonts w:ascii="Courier" w:eastAsia="Calibri" w:hAnsi="Courier" w:cs="Calibri"/>
+        </w:rPr>
+      </w:pPr>
+      <w:r>
+        <w:rPr>
+          <w:rFonts w:ascii="Courier" w:eastAsia="Calibri" w:hAnsi="Courier" w:cs="Calibri"/>
+        </w:rPr>
+        <w:t xml:space="preserve">    while </w:t>
+      </w:r>
+      <w:r>
+        <w:rPr>
+          <w:rFonts w:ascii="Courier" w:eastAsia="Calibri" w:hAnsi="Courier" w:cs="Calibri"/>
+        </w:rPr>
+        <w:t xml:space="preserve">not </w:t>
+      </w:r>
+      <w:r>
+        <w:rPr>
+          <w:rFonts w:ascii="Courier" w:eastAsia="Calibri" w:hAnsi="Courier" w:cs="Calibri"/>
+        </w:rPr>
+        <w:t>(pi2go.irCentre()):</w:t>
+      </w:r>
+    </w:p>
+    <w:p>
+      <w:pPr>
+        <w:pBdr>
+          <w:top w:val="single" w:sz="4" w:space="1" w:color="auto"/>
+          <w:left w:val="single" w:sz="4" w:space="4" w:color="auto"/>
+          <w:bottom w:val="single" w:sz="4" w:space="1" w:color="auto"/>
+          <w:right w:val="single" w:sz="4" w:space="4" w:color="auto"/>
+        </w:pBdr>
+        <w:jc w:val="both"/>
+        <w:rPr>
+          <w:rFonts w:ascii="Courier" w:eastAsia="Calibri" w:hAnsi="Courier" w:cs="Calibri"/>
+        </w:rPr>
+      </w:pPr>
+      <w:r>
+        <w:rPr>
+          <w:rFonts w:ascii="Courier" w:eastAsia="Calibri" w:hAnsi="Courier" w:cs="Calibri"/>
+        </w:rPr>
+        <w:t xml:space="preserve">        pi2go.</w:t>
+      </w:r>
+      <w:r>
+        <w:rPr>
+          <w:rFonts w:ascii="Courier" w:eastAsia="Calibri" w:hAnsi="Courier" w:cs="Calibri"/>
+        </w:rPr>
+        <w:t>forward</w:t>
+      </w:r>
+      <w:r>
+        <w:rPr>
+          <w:rFonts w:ascii="Courier" w:eastAsia="Calibri" w:hAnsi="Courier" w:cs="Calibri"/>
+        </w:rPr>
+        <w:t>(10)</w:t>
+      </w:r>
+    </w:p>
+    <w:p>
+      <w:pPr>
+        <w:pBdr>
+          <w:top w:val="single" w:sz="4" w:space="1" w:color="auto"/>
+          <w:left w:val="single" w:sz="4" w:space="4" w:color="auto"/>
+          <w:bottom w:val="single" w:sz="4" w:space="1" w:color="auto"/>
+          <w:right w:val="single" w:sz="4" w:space="4" w:color="auto"/>
+        </w:pBdr>
+        <w:jc w:val="both"/>
+        <w:rPr>
+          <w:rFonts w:ascii="Courier" w:eastAsia="Calibri" w:hAnsi="Courier" w:cs="Calibri"/>
+        </w:rPr>
+      </w:pPr>
+    </w:p>
+    <w:p>
+      <w:pPr>
+        <w:pBdr>
+          <w:top w:val="single" w:sz="4" w:space="1" w:color="auto"/>
+          <w:left w:val="single" w:sz="4" w:space="4" w:color="auto"/>
+          <w:bottom w:val="single" w:sz="4" w:space="1" w:color="auto"/>
+          <w:right w:val="single" w:sz="4" w:space="4" w:color="auto"/>
+        </w:pBdr>
+        <w:jc w:val="both"/>
+        <w:rPr>
+          <w:rFonts w:ascii="Courier" w:eastAsia="Calibri" w:hAnsi="Courier" w:cs="Calibri"/>
+        </w:rPr>
+      </w:pPr>
+      <w:r>
+        <w:rPr>
+          <w:rFonts w:ascii="Courier" w:eastAsia="Calibri" w:hAnsi="Courier" w:cs="Calibri"/>
+        </w:rPr>
+        <w:t>pi2go.stop()</w:t>
+      </w:r>
+    </w:p>
+    <w:p>
+      <w:pPr>
+        <w:jc w:val="both"/>
+        <w:rPr>
+          <w:rFonts w:ascii="Calibri" w:eastAsia="Calibri" w:hAnsi="Calibri" w:cs="Calibri"/>
+        </w:rPr>
+      </w:pPr>
+    </w:p>
+    <w:p>
+      <w:pPr>
+        <w:jc w:val="both"/>
+        <w:rPr>
+          <w:rFonts w:ascii="Calibri" w:eastAsia="Calibri" w:hAnsi="Calibri" w:cs="Calibri"/>
+          <w:b/>
+          <w:bCs/>
+        </w:rPr>
+      </w:pPr>
+    </w:p>
+    <w:p>
+      <w:pPr>
+        <w:jc w:val="both"/>
+        <w:rPr>
+          <w:rFonts w:ascii="Calibri" w:eastAsia="Calibri" w:hAnsi="Calibri" w:cs="Calibri"/>
+          <w:b/>
+          <w:bCs/>
+        </w:rPr>
+      </w:pPr>
+    </w:p>
+    <w:p>
+      <w:pPr>
+        <w:jc w:val="both"/>
+        <w:rPr>
+          <w:rFonts w:ascii="Calibri" w:eastAsia="Calibri" w:hAnsi="Calibri" w:cs="Calibri"/>
+          <w:b/>
+          <w:bCs/>
+        </w:rPr>
+      </w:pPr>
+    </w:p>
+    <w:p>
+      <w:pPr>
+        <w:jc w:val="both"/>
+        <w:rPr>
+          <w:rFonts w:ascii="Calibri" w:eastAsia="Calibri" w:hAnsi="Calibri" w:cs="Calibri"/>
+          <w:b/>
+          <w:bCs/>
+        </w:rPr>
+      </w:pPr>
+    </w:p>
+    <w:p>
+      <w:pPr>
+        <w:jc w:val="both"/>
+        <w:rPr>
+          <w:rFonts w:ascii="Calibri" w:eastAsia="Calibri" w:hAnsi="Calibri" w:cs="Calibri"/>
+          <w:b/>
+          <w:bCs/>
+        </w:rPr>
+      </w:pPr>
+    </w:p>
+    <w:p>
+      <w:pPr>
+        <w:jc w:val="both"/>
+        <w:rPr>
+          <w:rFonts w:ascii="Calibri" w:eastAsia="Calibri" w:hAnsi="Calibri" w:cs="Calibri"/>
+          <w:b/>
+          <w:bCs/>
+        </w:rPr>
+      </w:pPr>
+    </w:p>
+    <w:p>
+      <w:pPr>
+        <w:jc w:val="both"/>
+        <w:rPr>
+          <w:rFonts w:ascii="Calibri" w:eastAsia="Calibri" w:hAnsi="Calibri" w:cs="Calibri"/>
+          <w:b/>
+          <w:bCs/>
+        </w:rPr>
+      </w:pPr>
+      <w:bookmarkStart w:id="0" w:name="_GoBack"/>
+      <w:bookmarkEnd w:id="0"/>
+      <w:r>
+        <w:rPr>
+          <w:rFonts w:ascii="Calibri" w:eastAsia="Calibri" w:hAnsi="Calibri" w:cs="Calibri"/>
+          <w:b/>
+          <w:bCs/>
+        </w:rPr>
+        <w:lastRenderedPageBreak/>
+        <w:t>Sample Answer Exercise 6:</w:t>
+      </w:r>
+    </w:p>
+    <w:p>
+      <w:pPr>
+        <w:jc w:val="both"/>
+        <w:rPr>
+          <w:rFonts w:ascii="Calibri" w:eastAsia="Calibri" w:hAnsi="Calibri" w:cs="Calibri"/>
+          <w:b/>
+          <w:bCs/>
+        </w:rPr>
+      </w:pPr>
+    </w:p>
+    <w:p>
+      <w:pPr>
+        <w:pBdr>
+          <w:top w:val="single" w:sz="4" w:space="1" w:color="auto"/>
+          <w:left w:val="single" w:sz="4" w:space="4" w:color="auto"/>
+          <w:bottom w:val="single" w:sz="4" w:space="1" w:color="auto"/>
+          <w:right w:val="single" w:sz="4" w:space="4" w:color="auto"/>
+        </w:pBdr>
+        <w:jc w:val="both"/>
+        <w:rPr>
+          <w:rFonts w:ascii="Courier" w:eastAsia="Calibri" w:hAnsi="Courier" w:cs="Calibri"/>
+        </w:rPr>
+      </w:pPr>
+      <w:r>
+        <w:rPr>
+          <w:rFonts w:ascii="Courier" w:eastAsia="Calibri" w:hAnsi="Courier" w:cs="Calibri"/>
+        </w:rPr>
+        <w:t xml:space="preserve">import </w:t>
+      </w:r>
+      <w:proofErr w:type="spellStart"/>
+      <w:proofErr w:type="gramStart"/>
+      <w:r>
+        <w:rPr>
+          <w:rFonts w:ascii="Courier" w:eastAsia="Calibri" w:hAnsi="Courier" w:cs="Calibri"/>
+        </w:rPr>
+        <w:t>simclient.simrobot</w:t>
+      </w:r>
+      <w:proofErr w:type="spellEnd"/>
+      <w:proofErr w:type="gramEnd"/>
+      <w:r>
+        <w:rPr>
+          <w:rFonts w:ascii="Courier" w:eastAsia="Calibri" w:hAnsi="Courier" w:cs="Calibri"/>
+        </w:rPr>
+        <w:t xml:space="preserve"> as pi2go</w:t>
+      </w:r>
+    </w:p>
+    <w:p>
+      <w:pPr>
+        <w:pBdr>
+          <w:top w:val="single" w:sz="4" w:space="1" w:color="auto"/>
+          <w:left w:val="single" w:sz="4" w:space="4" w:color="auto"/>
+          <w:bottom w:val="single" w:sz="4" w:space="1" w:color="auto"/>
+          <w:right w:val="single" w:sz="4" w:space="4" w:color="auto"/>
+        </w:pBdr>
+        <w:jc w:val="both"/>
+        <w:rPr>
+          <w:rFonts w:ascii="Courier" w:eastAsia="Calibri" w:hAnsi="Courier" w:cs="Calibri"/>
+        </w:rPr>
+      </w:pPr>
+      <w:r>
+        <w:rPr>
+          <w:rFonts w:ascii="Courier" w:eastAsia="Calibri" w:hAnsi="Courier" w:cs="Calibri"/>
+        </w:rPr>
+        <w:t>pi2go.init()</w:t>
+      </w:r>
+    </w:p>
+    <w:p>
+      <w:pPr>
+        <w:pBdr>
+          <w:top w:val="single" w:sz="4" w:space="1" w:color="auto"/>
+          <w:left w:val="single" w:sz="4" w:space="4" w:color="auto"/>
+          <w:bottom w:val="single" w:sz="4" w:space="1" w:color="auto"/>
+          <w:right w:val="single" w:sz="4" w:space="4" w:color="auto"/>
+        </w:pBdr>
+        <w:jc w:val="both"/>
+        <w:rPr>
+          <w:rFonts w:ascii="Courier" w:eastAsia="Calibri" w:hAnsi="Courier" w:cs="Calibri"/>
+        </w:rPr>
+      </w:pPr>
+    </w:p>
+    <w:p>
+      <w:pPr>
+        <w:pBdr>
+          <w:top w:val="single" w:sz="4" w:space="1" w:color="auto"/>
+          <w:left w:val="single" w:sz="4" w:space="4" w:color="auto"/>
+          <w:bottom w:val="single" w:sz="4" w:space="1" w:color="auto"/>
+          <w:right w:val="single" w:sz="4" w:space="4" w:color="auto"/>
+        </w:pBdr>
+        <w:jc w:val="both"/>
+        <w:rPr>
+          <w:rFonts w:ascii="Courier" w:eastAsia="Calibri" w:hAnsi="Courier" w:cs="Calibri"/>
+        </w:rPr>
+      </w:pPr>
+      <w:r>
+        <w:rPr>
+          <w:rFonts w:ascii="Courier" w:eastAsia="Calibri" w:hAnsi="Courier" w:cs="Calibri"/>
+        </w:rPr>
+        <w:t>while (pi2go.getSwitch()):</w:t>
+      </w:r>
+    </w:p>
+    <w:p>
+      <w:pPr>
+        <w:pBdr>
+          <w:top w:val="single" w:sz="4" w:space="1" w:color="auto"/>
+          <w:left w:val="single" w:sz="4" w:space="4" w:color="auto"/>
+          <w:bottom w:val="single" w:sz="4" w:space="1" w:color="auto"/>
+          <w:right w:val="single" w:sz="4" w:space="4" w:color="auto"/>
+        </w:pBdr>
+        <w:jc w:val="both"/>
+        <w:rPr>
+          <w:rFonts w:ascii="Courier" w:eastAsia="Calibri" w:hAnsi="Courier" w:cs="Calibri"/>
+        </w:rPr>
+      </w:pPr>
+      <w:r>
+        <w:rPr>
+          <w:rFonts w:ascii="Courier" w:eastAsia="Calibri" w:hAnsi="Courier" w:cs="Calibri"/>
+        </w:rPr>
+        <w:t xml:space="preserve">    if not (pi2go.irCentre()):</w:t>
+      </w:r>
+    </w:p>
+    <w:p>
+      <w:pPr>
+        <w:pBdr>
+          <w:top w:val="single" w:sz="4" w:space="1" w:color="auto"/>
+          <w:left w:val="single" w:sz="4" w:space="4" w:color="auto"/>
+          <w:bottom w:val="single" w:sz="4" w:space="1" w:color="auto"/>
+          <w:right w:val="single" w:sz="4" w:space="4" w:color="auto"/>
+        </w:pBdr>
+        <w:jc w:val="both"/>
+        <w:rPr>
+          <w:rFonts w:ascii="Courier" w:eastAsia="Calibri" w:hAnsi="Courier" w:cs="Calibri"/>
+        </w:rPr>
+      </w:pPr>
+      <w:r>
+        <w:rPr>
+          <w:rFonts w:ascii="Courier" w:eastAsia="Calibri" w:hAnsi="Courier" w:cs="Calibri"/>
+        </w:rPr>
+        <w:t xml:space="preserve">        pi2go.forward(10)</w:t>
+      </w:r>
+    </w:p>
+    <w:p>
+      <w:pPr>
+        <w:pBdr>
+          <w:top w:val="single" w:sz="4" w:space="1" w:color="auto"/>
+          <w:left w:val="single" w:sz="4" w:space="4" w:color="auto"/>
+          <w:bottom w:val="single" w:sz="4" w:space="1" w:color="auto"/>
+          <w:right w:val="single" w:sz="4" w:space="4" w:color="auto"/>
+        </w:pBdr>
+        <w:jc w:val="both"/>
+        <w:rPr>
+          <w:rFonts w:ascii="Courier" w:eastAsia="Calibri" w:hAnsi="Courier" w:cs="Calibri"/>
+        </w:rPr>
+      </w:pPr>
+      <w:r>
+        <w:rPr>
+          <w:rFonts w:ascii="Courier" w:eastAsia="Calibri" w:hAnsi="Courier" w:cs="Calibri"/>
+        </w:rPr>
+        <w:t xml:space="preserve">    else:</w:t>
+      </w:r>
+    </w:p>
+    <w:p>
+      <w:pPr>
+        <w:pBdr>
+          <w:top w:val="single" w:sz="4" w:space="1" w:color="auto"/>
+          <w:left w:val="single" w:sz="4" w:space="4" w:color="auto"/>
+          <w:bottom w:val="single" w:sz="4" w:space="1" w:color="auto"/>
+          <w:right w:val="single" w:sz="4" w:space="4" w:color="auto"/>
+        </w:pBdr>
+        <w:jc w:val="both"/>
+        <w:rPr>
+          <w:rFonts w:ascii="Courier" w:eastAsia="Calibri" w:hAnsi="Courier" w:cs="Calibri"/>
+        </w:rPr>
+      </w:pPr>
+      <w:r>
+        <w:rPr>
+          <w:rFonts w:ascii="Courier" w:eastAsia="Calibri" w:hAnsi="Courier" w:cs="Calibri"/>
+        </w:rPr>
+        <w:t xml:space="preserve">        pi2go.reverse(10)</w:t>
+      </w:r>
+    </w:p>
+    <w:p>
+      <w:pPr>
+        <w:pBdr>
+          <w:top w:val="single" w:sz="4" w:space="1" w:color="auto"/>
+          <w:left w:val="single" w:sz="4" w:space="4" w:color="auto"/>
+          <w:bottom w:val="single" w:sz="4" w:space="1" w:color="auto"/>
+          <w:right w:val="single" w:sz="4" w:space="4" w:color="auto"/>
+        </w:pBdr>
+        <w:jc w:val="both"/>
+        <w:rPr>
+          <w:rFonts w:ascii="Courier" w:eastAsia="Calibri" w:hAnsi="Courier" w:cs="Calibri"/>
+        </w:rPr>
+      </w:pPr>
+    </w:p>
+    <w:p>
+      <w:pPr>
+        <w:pBdr>
+          <w:top w:val="single" w:sz="4" w:space="1" w:color="auto"/>
+          <w:left w:val="single" w:sz="4" w:space="4" w:color="auto"/>
+          <w:bottom w:val="single" w:sz="4" w:space="1" w:color="auto"/>
+          <w:right w:val="single" w:sz="4" w:space="4" w:color="auto"/>
+        </w:pBdr>
+        <w:jc w:val="both"/>
+        <w:rPr>
+          <w:rFonts w:ascii="Courier" w:eastAsia="Calibri" w:hAnsi="Courier" w:cs="Calibri"/>
+        </w:rPr>
+      </w:pPr>
+      <w:r>
+        <w:rPr>
+          <w:rFonts w:ascii="Courier" w:eastAsia="Calibri" w:hAnsi="Courier" w:cs="Calibri"/>
+        </w:rPr>
+        <w:t>pi2go.stop()</w:t>
+      </w:r>
+    </w:p>
+    <w:p>
+      <w:pPr>
+        <w:jc w:val="both"/>
+        <w:rPr>
+          <w:rFonts w:ascii="Calibri" w:eastAsia="Calibri" w:hAnsi="Calibri" w:cs="Calibri"/>
+        </w:rPr>
+      </w:pPr>
+    </w:p>
+    <w:p>
+      <w:pPr>
+        <w:jc w:val="both"/>
+        <w:rPr>
+          <w:rFonts w:ascii="Calibri" w:eastAsia="Calibri" w:hAnsi="Calibri" w:cs="Calibri"/>
+        </w:rPr>
+      </w:pPr>
       <w:r>
         <w:rPr>
           <w:noProof/>
         </w:rPr>
         <w:drawing>
-          <wp:anchor distT="114300" distB="114300" distL="114300" distR="114300" simplePos="0" relativeHeight="251658240" behindDoc="0" locked="0" layoutInCell="1" hidden="0" allowOverlap="1" wp14:anchorId="55FC9C5F" wp14:editId="5707DD2D">
+          <wp:anchor distT="114300" distB="114300" distL="114300" distR="114300" simplePos="0" relativeHeight="251658240" behindDoc="0" locked="0" layoutInCell="1" hidden="0" allowOverlap="1" wp14:anchorId="55B7156E" wp14:editId="6BBDFA2B">
             <wp:simplePos x="0" y="0"/>
             <wp:positionH relativeFrom="column">
               <wp:posOffset>19051</wp:posOffset>
@@ -1226,7 +2982,7 @@
           <w:noProof/>
         </w:rPr>
         <w:drawing>
-          <wp:anchor distT="114300" distB="114300" distL="114300" distR="114300" simplePos="0" relativeHeight="251659264" behindDoc="0" locked="0" layoutInCell="1" hidden="0" allowOverlap="1" wp14:anchorId="63BCDA11" wp14:editId="5F06AC65">
+          <wp:anchor distT="114300" distB="114300" distL="114300" distR="114300" simplePos="0" relativeHeight="251659264" behindDoc="0" locked="0" layoutInCell="1" hidden="0" allowOverlap="1" wp14:anchorId="72334252" wp14:editId="338449FD">
             <wp:simplePos x="0" y="0"/>
             <wp:positionH relativeFrom="column">
               <wp:posOffset>3571875</wp:posOffset>
@@ -1274,7 +3030,7 @@
           <w:noProof/>
         </w:rPr>
         <w:drawing>
-          <wp:anchor distT="114300" distB="114300" distL="114300" distR="114300" simplePos="0" relativeHeight="251660288" behindDoc="0" locked="0" layoutInCell="1" hidden="0" allowOverlap="1" wp14:anchorId="1E107FF3" wp14:editId="7A095E46">
+          <wp:anchor distT="114300" distB="114300" distL="114300" distR="114300" simplePos="0" relativeHeight="251660288" behindDoc="0" locked="0" layoutInCell="1" hidden="0" allowOverlap="1" wp14:anchorId="75172EAC" wp14:editId="15666C6E">
             <wp:simplePos x="0" y="0"/>
             <wp:positionH relativeFrom="column">
               <wp:posOffset>19051</wp:posOffset>
@@ -1322,7 +3078,7 @@
           <w:noProof/>
         </w:rPr>
         <w:drawing>
-          <wp:anchor distT="114300" distB="114300" distL="114300" distR="114300" simplePos="0" relativeHeight="251661312" behindDoc="0" locked="0" layoutInCell="1" hidden="0" allowOverlap="1" wp14:anchorId="54728AD4" wp14:editId="4944DA54">
+          <wp:anchor distT="114300" distB="114300" distL="114300" distR="114300" simplePos="0" relativeHeight="251661312" behindDoc="0" locked="0" layoutInCell="1" hidden="0" allowOverlap="1" wp14:anchorId="155A79D3" wp14:editId="4B006087">
             <wp:simplePos x="0" y="0"/>
             <wp:positionH relativeFrom="column">
               <wp:posOffset>19051</wp:posOffset>

</xml_diff>